<commit_message>
Posun v názoru na pojmenování modulů.
</commit_message>
<xml_diff>
--- a/doc/papers/Interset 2.docx
+++ b/doc/papers/Interset 2.docx
@@ -20,7 +20,19 @@
     </w:p>
     <w:p>
       <w:r>
-        <w:t xml:space="preserve">(objekty, </w:t>
+        <w:t>Hlavní změny:</w:t>
+      </w:r>
+    </w:p>
+    <w:p>
+      <w:pPr>
+        <w:pStyle w:val="Odstavecseseznamem"/>
+        <w:numPr>
+          <w:ilvl w:val="0"/>
+          <w:numId w:val="5"/>
+        </w:numPr>
+      </w:pPr>
+      <w:r>
+        <w:t xml:space="preserve">Celé přepsat objektově (use </w:t>
       </w:r>
       <w:proofErr w:type="spellStart"/>
       <w:r>
@@ -28,16 +40,85 @@
       </w:r>
       <w:proofErr w:type="spellEnd"/>
       <w:r>
-        <w:t xml:space="preserve">, CPAN, </w:t>
-      </w:r>
-      <w:proofErr w:type="spellStart"/>
-      <w:r>
-        <w:t>Treex</w:t>
-      </w:r>
-      <w:proofErr w:type="spellEnd"/>
-      <w:r>
-        <w:t>…)</w:t>
-      </w:r>
+        <w:t>).</w:t>
+      </w:r>
+    </w:p>
+    <w:p>
+      <w:pPr>
+        <w:pStyle w:val="Odstavecseseznamem"/>
+        <w:numPr>
+          <w:ilvl w:val="0"/>
+          <w:numId w:val="5"/>
+        </w:numPr>
+      </w:pPr>
+      <w:r>
+        <w:t xml:space="preserve">Zveřejnit na </w:t>
+      </w:r>
+      <w:proofErr w:type="spellStart"/>
+      <w:r>
+        <w:t>CPANu</w:t>
+      </w:r>
+      <w:proofErr w:type="spellEnd"/>
+      <w:r>
+        <w:t>.</w:t>
+      </w:r>
+    </w:p>
+    <w:p>
+      <w:pPr>
+        <w:pStyle w:val="Odstavecseseznamem"/>
+        <w:numPr>
+          <w:ilvl w:val="0"/>
+          <w:numId w:val="5"/>
+        </w:numPr>
+      </w:pPr>
+      <w:r>
+        <w:t>Mělo by to být kompatibilní s </w:t>
+      </w:r>
+      <w:proofErr w:type="spellStart"/>
+      <w:r>
+        <w:t>Treexem</w:t>
+      </w:r>
+      <w:proofErr w:type="spellEnd"/>
+      <w:r>
+        <w:t xml:space="preserve">, aby se to v něm dalo využívat. Na druhou stranu ale </w:t>
+      </w:r>
+      <w:proofErr w:type="spellStart"/>
+      <w:r>
+        <w:t>Interset</w:t>
+      </w:r>
+      <w:proofErr w:type="spellEnd"/>
+      <w:r>
+        <w:t xml:space="preserve"> je a zůstává samostatným projektem, který není součástí </w:t>
+      </w:r>
+      <w:proofErr w:type="spellStart"/>
+      <w:r>
+        <w:t>Treexu</w:t>
+      </w:r>
+      <w:proofErr w:type="spellEnd"/>
+      <w:r>
+        <w:t xml:space="preserve">. (Po </w:t>
+      </w:r>
+      <w:proofErr w:type="gramStart"/>
+      <w:r>
+        <w:t>shlédnutí</w:t>
+      </w:r>
+      <w:proofErr w:type="gramEnd"/>
+      <w:r>
+        <w:t xml:space="preserve"> seznamu cpaních balíčků (</w:t>
+      </w:r>
+      <w:hyperlink r:id="rId6" w:history="1">
+        <w:r>
+          <w:rPr>
+            <w:rStyle w:val="Hypertextovodkaz"/>
+          </w:rPr>
+          <w:t>http://www.cpan.org/modules/02packages.details.txt.gz</w:t>
+        </w:r>
+      </w:hyperlink>
+      <w:r>
+        <w:t>) se mi jako ideální jeví zařazení do jmenného prostoru Lingua.)</w:t>
+      </w:r>
+      <w:bookmarkStart w:id="0" w:name="_GoBack"/>
+      <w:bookmarkEnd w:id="0"/>
     </w:p>
     <w:p>
       <w:r>
@@ -272,6 +353,106 @@
         <w:t>Tag</w:t>
       </w:r>
       <w:proofErr w:type="spellEnd"/>
+      <w:r>
+        <w:t xml:space="preserve"> (nebo třeba</w:t>
+      </w:r>
+      <w:r>
+        <w:t xml:space="preserve"> </w:t>
+      </w:r>
+      <w:proofErr w:type="spellStart"/>
+      <w:r>
+        <w:t>FeatureStructure</w:t>
+      </w:r>
+      <w:proofErr w:type="spellEnd"/>
+      <w:r>
+        <w:t xml:space="preserve"> /</w:t>
+      </w:r>
+      <w:r>
+        <w:t xml:space="preserve"> </w:t>
+      </w:r>
+      <w:proofErr w:type="spellStart"/>
+      <w:r>
+        <w:t>MorfSyntSet</w:t>
+      </w:r>
+      <w:proofErr w:type="spellEnd"/>
+      <w:r>
+        <w:t xml:space="preserve"> / </w:t>
+      </w:r>
+      <w:proofErr w:type="spellStart"/>
+      <w:r>
+        <w:t>MorphSyntSet</w:t>
+      </w:r>
+      <w:proofErr w:type="spellEnd"/>
+      <w:r>
+        <w:t xml:space="preserve"> / </w:t>
+      </w:r>
+      <w:proofErr w:type="spellStart"/>
+      <w:r>
+        <w:t>MorSynSet</w:t>
+      </w:r>
+      <w:proofErr w:type="spellEnd"/>
+      <w:r>
+        <w:t>?)</w:t>
+      </w:r>
+    </w:p>
+    <w:p>
+      <w:r>
+        <w:t xml:space="preserve">Ad název třídy a potažmo modulu: </w:t>
+      </w:r>
+      <w:hyperlink r:id="rId7" w:history="1">
+        <w:r>
+          <w:rPr>
+            <w:rStyle w:val="Hypertextovodkaz"/>
+          </w:rPr>
+          <w:t>http://perldoc.perl.org/perlmodlib.html</w:t>
+        </w:r>
+      </w:hyperlink>
+      <w:r>
+        <w:t xml:space="preserve"> doporučuje, aby žádná složka názvu (oddělená čtyřtečkou) nepřesahovala 11 znaků. Kvůli omezením některých souborových systémů.</w:t>
+      </w:r>
+      <w:r>
+        <w:t xml:space="preserve"> Otázka je, jak moc je tohle v dnešní době ještě důležité, zvlášť když nepředpokládám, že by aplikace, které daný modul využívají, mohly vůbec běžet pod MS </w:t>
+      </w:r>
+      <w:proofErr w:type="spellStart"/>
+      <w:r>
+        <w:t>DOSem</w:t>
+      </w:r>
+      <w:proofErr w:type="spellEnd"/>
+      <w:r>
+        <w:t xml:space="preserve"> nebo něčím podobným. Na </w:t>
+      </w:r>
+      <w:proofErr w:type="spellStart"/>
+      <w:r>
+        <w:t>CPANu</w:t>
+      </w:r>
+      <w:proofErr w:type="spellEnd"/>
+      <w:r>
+        <w:t xml:space="preserve"> každopádně je řada modulů, které tohle nedodržují. A například je tam taky modul „Lingua::HPSG::</w:t>
+      </w:r>
+      <w:proofErr w:type="spellStart"/>
+      <w:r>
+        <w:t>FeatureStructure</w:t>
+      </w:r>
+      <w:proofErr w:type="spellEnd"/>
+      <w:r>
+        <w:t>“, což trochu svádí vyrobit analogicky „Lingua::</w:t>
+      </w:r>
+      <w:proofErr w:type="spellStart"/>
+      <w:r>
+        <w:t>Interset</w:t>
+      </w:r>
+      <w:proofErr w:type="spellEnd"/>
+      <w:r>
+        <w:t>::</w:t>
+      </w:r>
+      <w:proofErr w:type="spellStart"/>
+      <w:r>
+        <w:t>FeatureStructure</w:t>
+      </w:r>
+      <w:proofErr w:type="spellEnd"/>
+      <w:r>
+        <w:t>“.</w:t>
+      </w:r>
     </w:p>
     <w:p>
       <w:r>
@@ -453,7 +634,11 @@
       </w:r>
       <w:proofErr w:type="spellEnd"/>
       <w:r>
-        <w:t xml:space="preserve">, které zatím existovalo spíše virtuálně a v dokumentaci (pokud pomineme výčtové funkce, které určovaly seznam povolených rysů a hodnot). Jeho základní schopnosti: nastavit hodnotu rysu (a zkontrolovat, že jde o známý rys a hodnotu), říct hodnotu rysu, případně přímo odpovědět na </w:t>
+        <w:t xml:space="preserve">, které zatím existovalo spíše virtuálně a v dokumentaci (pokud pomineme výčtové funkce, které určovaly seznam povolených rysů a hodnot). Jeho </w:t>
+      </w:r>
+      <w:r>
+        <w:lastRenderedPageBreak/>
+        <w:t xml:space="preserve">základní schopnosti: nastavit hodnotu rysu (a zkontrolovat, že jde o známý rys a hodnotu), říct hodnotu rysu, případně přímo odpovědět na </w:t>
       </w:r>
       <w:r>
         <w:t>booleovské</w:t>
@@ -550,19 +735,7 @@
         <w:t xml:space="preserve">Aniž by bylo potřeba to explicitně říkat, každý rys má vždy také povolenou prázdnou hodnotu. Prázdný řetězec a nedefinovaná hodnota je totéž. Nerozlišujeme, zda je daný rys pro značkované slovo irelevantní, nebo zda by mohl být za jistých okolností relevantní, ale v tomto případě akorát </w:t>
       </w:r>
       <w:r>
-        <w:t xml:space="preserve">hodnotu neznáme (příklad: v pražských značkách nás netrápí rozdíl mezi znaky „X“ a </w:t>
-      </w:r>
-      <w:r>
-        <w:t>„</w:t>
-      </w:r>
-      <w:r>
-        <w:t>-</w:t>
-      </w:r>
-      <w:r>
-        <w:t>“</w:t>
-      </w:r>
-      <w:r>
-        <w:t>).</w:t>
+        <w:t>hodnotu neznáme (příklad: v pražských značkách nás netrápí rozdíl mezi znaky „X“ a „-“).</w:t>
       </w:r>
     </w:p>
     <w:p>
@@ -644,11 +817,7 @@
         <w:t> </w:t>
       </w:r>
       <w:r>
-        <w:t xml:space="preserve">takových případech, kdy rys má jedinou </w:t>
-      </w:r>
-      <w:r>
-        <w:lastRenderedPageBreak/>
-        <w:t xml:space="preserve">neprázdnou hodnotu, pak obvykle tato hodnota je stejná jako název rysu (chci se vyhnout hodnotě </w:t>
+        <w:t xml:space="preserve">takových případech, kdy rys má jedinou neprázdnou hodnotu, pak obvykle tato hodnota je stejná jako název rysu (chci se vyhnout hodnotě </w:t>
       </w:r>
       <w:proofErr w:type="spellStart"/>
       <w:r>
@@ -790,7 +959,11 @@
         <w:t xml:space="preserve"> zcela.</w:t>
       </w:r>
       <w:r>
-        <w:t xml:space="preserve"> Tohle ještě vyžaduje další úpravy koncepce. (Dosud jsem to řešil tak, že jsem použil nějaký defaultní druh zájmena, ale nelíbí se mi to, protože tím vnáším informaci, která v původní anotaci nebyla.)</w:t>
+        <w:t xml:space="preserve"> Tohle ještě vyžaduje další úpravy koncepce. (Dosud jsem to řešil tak, že jsem použil </w:t>
+      </w:r>
+      <w:r>
+        <w:lastRenderedPageBreak/>
+        <w:t>nějaký defaultní druh zájmena, ale nelíbí se mi to, protože tím vnáším informaci, která v původní anotaci nebyla.)</w:t>
       </w:r>
     </w:p>
     <w:p>
@@ -863,11 +1036,7 @@
       </w:r>
       <w:proofErr w:type="spellEnd"/>
       <w:r>
-        <w:t xml:space="preserve"> nelze zatím nijak podchytit, že dva různé rysy mají nějak omezenou kombinaci svých hodnot. Příklad: rod Q a číslo W v pražských značkách. Můžeme říct, že rod je (ženský | střední) a číslo je (jednotné | množné). Nemůžeme </w:t>
-      </w:r>
-      <w:r>
-        <w:lastRenderedPageBreak/>
-        <w:t xml:space="preserve">ale dodat, že povolené kombinace jsou (ženský-jednotné | </w:t>
+        <w:t xml:space="preserve"> nelze zatím nijak podchytit, že dva různé rysy mají nějak omezenou kombinaci svých hodnot. Příklad: rod Q a číslo W v pražských značkách. Můžeme říct, že rod je (ženský | střední) a číslo je (jednotné | množné). Nemůžeme ale dodat, že povolené kombinace jsou (ženský-jednotné | </w:t>
       </w:r>
       <w:proofErr w:type="spellStart"/>
       <w:r>
@@ -1022,6 +1191,7 @@
         </w:numPr>
       </w:pPr>
       <w:r>
+        <w:lastRenderedPageBreak/>
         <w:t xml:space="preserve">Existují dva zvláštní rysy, </w:t>
       </w:r>
       <w:proofErr w:type="spellStart"/>
@@ -1436,11 +1606,7 @@
       </w:r>
       <w:proofErr w:type="spellEnd"/>
       <w:r>
-        <w:t xml:space="preserve"> umí změnit hodnoty svých rysů na základě omezujících požadavků. Omezující požadavek je podmnožina možných hodnot daného rysu, do které se musíme vejít. Jestliže aktuální </w:t>
-      </w:r>
-      <w:r>
-        <w:lastRenderedPageBreak/>
-        <w:t xml:space="preserve">hodnota rysu není v této podmnožině, </w:t>
+        <w:t xml:space="preserve"> umí změnit hodnoty svých rysů na základě omezujících požadavků. Omezující požadavek je podmnožina možných hodnot daného rysu, do které se musíme vejít. Jestliže aktuální hodnota rysu není v této podmnožině, </w:t>
       </w:r>
       <w:proofErr w:type="spellStart"/>
       <w:r>
@@ -1472,10 +1638,7 @@
       </w:r>
       <w:proofErr w:type="spellStart"/>
       <w:r>
-        <w:t>Tag</w:t>
-      </w:r>
-      <w:r>
-        <w:t>set</w:t>
+        <w:t>Tagset</w:t>
       </w:r>
       <w:proofErr w:type="spellEnd"/>
     </w:p>
@@ -1776,7 +1939,11 @@
       </w:r>
       <w:proofErr w:type="spellEnd"/>
       <w:r>
-        <w:t xml:space="preserve">, který chce abstrahovat od původní sady fyzických značek, jak jen to jde, je tohle v pořádku (resp. možná budeme chtít dotyčnou metodu pojmenovat malinko odlišně, třeba </w:t>
+        <w:t xml:space="preserve">, který chce abstrahovat od původní sady fyzických značek, jak jen </w:t>
+      </w:r>
+      <w:r>
+        <w:lastRenderedPageBreak/>
+        <w:t xml:space="preserve">to jde, je tohle v pořádku (resp. možná budeme chtít dotyčnou metodu pojmenovat malinko odlišně, třeba </w:t>
       </w:r>
       <w:proofErr w:type="spellStart"/>
       <w:r>
@@ -1940,11 +2107,7 @@
       </w:r>
       <w:proofErr w:type="spellEnd"/>
       <w:r>
-        <w:t xml:space="preserve"> k dispozici. Ve skutečnosti jsem ho měl snad jen u pražských značek, u všech ostatních sad jsem prostě pracoval se seznamem značek, které </w:t>
-      </w:r>
-      <w:r>
-        <w:lastRenderedPageBreak/>
-        <w:t xml:space="preserve">jsem našel v korpusu. To je samozřejmě nedostatek, ale jeho praktické dopady nejsou zásadní, protože </w:t>
+        <w:t xml:space="preserve"> k dispozici. Ve skutečnosti jsem ho měl snad jen u pražských značek, u všech ostatních sad jsem prostě pracoval se seznamem značek, které jsem našel v korpusu. To je samozřejmě nedostatek, ale jeho praktické dopady nejsou zásadní, protože </w:t>
       </w:r>
       <w:proofErr w:type="gramStart"/>
       <w:r>
@@ -2145,7 +2308,11 @@
       </w:r>
       <w:proofErr w:type="spellEnd"/>
       <w:r>
-        <w:t xml:space="preserve"> (ne nutně shodné s pořadím, ve kterém chceme rysy zobrazovat uživateli), které definuje jejich prioritu. </w:t>
+        <w:t xml:space="preserve"> (ne nutně shodné s pořadím, ve kterém chceme rysy zobrazovat uživateli), které definuje jejich </w:t>
+      </w:r>
+      <w:r>
+        <w:lastRenderedPageBreak/>
+        <w:t xml:space="preserve">prioritu. </w:t>
       </w:r>
       <w:proofErr w:type="spellStart"/>
       <w:r>
@@ -2297,11 +2464,7 @@
       </w:r>
       <w:proofErr w:type="spellEnd"/>
       <w:r>
-        <w:t xml:space="preserve"> a příště ho rovnou vrátit. Má </w:t>
-      </w:r>
-      <w:r>
-        <w:lastRenderedPageBreak/>
-        <w:t xml:space="preserve">to ale háček: musel by vrátit kopii </w:t>
+        <w:t xml:space="preserve"> a příště ho rovnou vrátit. Má to ale háček: musel by vrátit kopii </w:t>
       </w:r>
       <w:proofErr w:type="spellStart"/>
       <w:r>
@@ -2779,8 +2942,6 @@
       <w:r>
         <w:t xml:space="preserve"> (a nejspíš by se jmenovala find_tagsets()).</w:t>
       </w:r>
-      <w:bookmarkStart w:id="0" w:name="_GoBack"/>
-      <w:bookmarkEnd w:id="0"/>
     </w:p>
     <w:sectPr>
       <w:pgSz w:w="11906" w:h="16838"/>
@@ -3021,6 +3182,119 @@
     </w:lvl>
   </w:abstractNum>
   <w:abstractNum w:abstractNumId="2">
+    <w:nsid w:val="407F0AD3"/>
+    <w:multiLevelType w:val="hybridMultilevel"/>
+    <w:tmpl w:val="E63E5C16"/>
+    <w:lvl w:ilvl="0" w:tplc="04050001">
+      <w:start w:val="1"/>
+      <w:numFmt w:val="bullet"/>
+      <w:lvlText w:val=""/>
+      <w:lvlJc w:val="left"/>
+      <w:pPr>
+        <w:ind w:left="720" w:hanging="360"/>
+      </w:pPr>
+      <w:rPr>
+        <w:rFonts w:ascii="Symbol" w:hAnsi="Symbol" w:hint="default"/>
+      </w:rPr>
+    </w:lvl>
+    <w:lvl w:ilvl="1" w:tplc="04050003" w:tentative="1">
+      <w:start w:val="1"/>
+      <w:numFmt w:val="bullet"/>
+      <w:lvlText w:val="o"/>
+      <w:lvlJc w:val="left"/>
+      <w:pPr>
+        <w:ind w:left="1440" w:hanging="360"/>
+      </w:pPr>
+      <w:rPr>
+        <w:rFonts w:ascii="Courier New" w:hAnsi="Courier New" w:cs="Courier New" w:hint="default"/>
+      </w:rPr>
+    </w:lvl>
+    <w:lvl w:ilvl="2" w:tplc="04050005" w:tentative="1">
+      <w:start w:val="1"/>
+      <w:numFmt w:val="bullet"/>
+      <w:lvlText w:val=""/>
+      <w:lvlJc w:val="left"/>
+      <w:pPr>
+        <w:ind w:left="2160" w:hanging="360"/>
+      </w:pPr>
+      <w:rPr>
+        <w:rFonts w:ascii="Wingdings" w:hAnsi="Wingdings" w:hint="default"/>
+      </w:rPr>
+    </w:lvl>
+    <w:lvl w:ilvl="3" w:tplc="04050001" w:tentative="1">
+      <w:start w:val="1"/>
+      <w:numFmt w:val="bullet"/>
+      <w:lvlText w:val=""/>
+      <w:lvlJc w:val="left"/>
+      <w:pPr>
+        <w:ind w:left="2880" w:hanging="360"/>
+      </w:pPr>
+      <w:rPr>
+        <w:rFonts w:ascii="Symbol" w:hAnsi="Symbol" w:hint="default"/>
+      </w:rPr>
+    </w:lvl>
+    <w:lvl w:ilvl="4" w:tplc="04050003" w:tentative="1">
+      <w:start w:val="1"/>
+      <w:numFmt w:val="bullet"/>
+      <w:lvlText w:val="o"/>
+      <w:lvlJc w:val="left"/>
+      <w:pPr>
+        <w:ind w:left="3600" w:hanging="360"/>
+      </w:pPr>
+      <w:rPr>
+        <w:rFonts w:ascii="Courier New" w:hAnsi="Courier New" w:cs="Courier New" w:hint="default"/>
+      </w:rPr>
+    </w:lvl>
+    <w:lvl w:ilvl="5" w:tplc="04050005" w:tentative="1">
+      <w:start w:val="1"/>
+      <w:numFmt w:val="bullet"/>
+      <w:lvlText w:val=""/>
+      <w:lvlJc w:val="left"/>
+      <w:pPr>
+        <w:ind w:left="4320" w:hanging="360"/>
+      </w:pPr>
+      <w:rPr>
+        <w:rFonts w:ascii="Wingdings" w:hAnsi="Wingdings" w:hint="default"/>
+      </w:rPr>
+    </w:lvl>
+    <w:lvl w:ilvl="6" w:tplc="04050001" w:tentative="1">
+      <w:start w:val="1"/>
+      <w:numFmt w:val="bullet"/>
+      <w:lvlText w:val=""/>
+      <w:lvlJc w:val="left"/>
+      <w:pPr>
+        <w:ind w:left="5040" w:hanging="360"/>
+      </w:pPr>
+      <w:rPr>
+        <w:rFonts w:ascii="Symbol" w:hAnsi="Symbol" w:hint="default"/>
+      </w:rPr>
+    </w:lvl>
+    <w:lvl w:ilvl="7" w:tplc="04050003" w:tentative="1">
+      <w:start w:val="1"/>
+      <w:numFmt w:val="bullet"/>
+      <w:lvlText w:val="o"/>
+      <w:lvlJc w:val="left"/>
+      <w:pPr>
+        <w:ind w:left="5760" w:hanging="360"/>
+      </w:pPr>
+      <w:rPr>
+        <w:rFonts w:ascii="Courier New" w:hAnsi="Courier New" w:cs="Courier New" w:hint="default"/>
+      </w:rPr>
+    </w:lvl>
+    <w:lvl w:ilvl="8" w:tplc="04050005" w:tentative="1">
+      <w:start w:val="1"/>
+      <w:numFmt w:val="bullet"/>
+      <w:lvlText w:val=""/>
+      <w:lvlJc w:val="left"/>
+      <w:pPr>
+        <w:ind w:left="6480" w:hanging="360"/>
+      </w:pPr>
+      <w:rPr>
+        <w:rFonts w:ascii="Wingdings" w:hAnsi="Wingdings" w:hint="default"/>
+      </w:rPr>
+    </w:lvl>
+  </w:abstractNum>
+  <w:abstractNum w:abstractNumId="3">
     <w:nsid w:val="6A976681"/>
     <w:multiLevelType w:val="hybridMultilevel"/>
     <w:tmpl w:val="52DAC8E4"/>
@@ -3133,7 +3407,7 @@
       </w:rPr>
     </w:lvl>
   </w:abstractNum>
-  <w:abstractNum w:abstractNumId="3">
+  <w:abstractNum w:abstractNumId="4">
     <w:nsid w:val="76A15963"/>
     <w:multiLevelType w:val="hybridMultilevel"/>
     <w:tmpl w:val="0346F3BE"/>
@@ -3253,10 +3527,13 @@
     <w:abstractNumId w:val="0"/>
   </w:num>
   <w:num w:numId="3">
-    <w:abstractNumId w:val="2"/>
+    <w:abstractNumId w:val="3"/>
   </w:num>
   <w:num w:numId="4">
-    <w:abstractNumId w:val="3"/>
+    <w:abstractNumId w:val="4"/>
+  </w:num>
+  <w:num w:numId="5">
+    <w:abstractNumId w:val="2"/>
   </w:num>
 </w:numbering>
 </file>
@@ -3536,6 +3813,17 @@
       <w:contextualSpacing/>
     </w:pPr>
   </w:style>
+  <w:style w:type="character" w:styleId="Hypertextovodkaz">
+    <w:name w:val="Hyperlink"/>
+    <w:basedOn w:val="Standardnpsmoodstavce"/>
+    <w:uiPriority w:val="99"/>
+    <w:unhideWhenUsed/>
+    <w:rsid w:val="00BC12CF"/>
+    <w:rPr>
+      <w:color w:val="0000FF" w:themeColor="hyperlink"/>
+      <w:u w:val="single"/>
+    </w:rPr>
+  </w:style>
 </w:styles>
 </file>
 
@@ -3813,6 +4101,17 @@
       <w:ind w:left="720"/>
       <w:contextualSpacing/>
     </w:pPr>
+  </w:style>
+  <w:style w:type="character" w:styleId="Hypertextovodkaz">
+    <w:name w:val="Hyperlink"/>
+    <w:basedOn w:val="Standardnpsmoodstavce"/>
+    <w:uiPriority w:val="99"/>
+    <w:unhideWhenUsed/>
+    <w:rsid w:val="00BC12CF"/>
+    <w:rPr>
+      <w:color w:val="0000FF" w:themeColor="hyperlink"/>
+      <w:u w:val="single"/>
+    </w:rPr>
   </w:style>
 </w:styles>
 </file>

</xml_diff>

<commit_message>
Tag přejmenován na FeatureStructure.
</commit_message>
<xml_diff>
--- a/doc/papers/Interset 2.docx
+++ b/doc/papers/Interset 2.docx
@@ -106,7 +106,7 @@
       <w:r>
         <w:t xml:space="preserve"> seznamu cpaních balíčků (</w:t>
       </w:r>
-      <w:hyperlink r:id="rId6" w:history="1">
+      <w:hyperlink r:id="rId7" w:history="1">
         <w:r>
           <w:rPr>
             <w:rStyle w:val="Hypertextovodkaz"/>
@@ -117,289 +117,317 @@
       <w:r>
         <w:t>) se mi jako ideální jeví zařazení do jmenného prostoru Lingua.)</w:t>
       </w:r>
+    </w:p>
+    <w:p>
+      <w:r>
+        <w:t>Potřebujeme</w:t>
+      </w:r>
+      <w:r>
+        <w:t xml:space="preserve"> přinejmenším</w:t>
+      </w:r>
+      <w:r>
+        <w:t xml:space="preserve"> 2 třídy objektů: </w:t>
+      </w:r>
+      <w:proofErr w:type="spellStart"/>
+      <w:r>
+        <w:t>FeatureStructure</w:t>
+      </w:r>
+      <w:proofErr w:type="spellEnd"/>
+      <w:r>
+        <w:t xml:space="preserve"> a </w:t>
+      </w:r>
+      <w:proofErr w:type="spellStart"/>
+      <w:r>
+        <w:t>Tagset</w:t>
+      </w:r>
+      <w:proofErr w:type="spellEnd"/>
+      <w:r>
+        <w:t>.</w:t>
+      </w:r>
+      <w:r>
+        <w:t xml:space="preserve"> Předpokládaná struktura modulů:</w:t>
+      </w:r>
+    </w:p>
+    <w:p>
+      <w:pPr>
+        <w:rPr>
+          <w:lang w:val="en-US"/>
+        </w:rPr>
+      </w:pPr>
+      <w:r>
+        <w:rPr>
+          <w:lang w:val="en-US"/>
+        </w:rPr>
+        <w:t>Lingua::</w:t>
+      </w:r>
+      <w:proofErr w:type="spellStart"/>
+      <w:r>
+        <w:rPr>
+          <w:lang w:val="en-US"/>
+        </w:rPr>
+        <w:t>Interset</w:t>
+      </w:r>
+      <w:proofErr w:type="spellEnd"/>
+      <w:r>
+        <w:rPr>
+          <w:lang w:val="en-US"/>
+        </w:rPr>
+        <w:t>::</w:t>
+      </w:r>
+      <w:proofErr w:type="spellStart"/>
+      <w:r>
+        <w:rPr>
+          <w:lang w:val="en-US"/>
+        </w:rPr>
+        <w:t>FeatureStructure</w:t>
+      </w:r>
+      <w:proofErr w:type="spellEnd"/>
+      <w:r>
+        <w:rPr>
+          <w:lang w:val="en-US"/>
+        </w:rPr>
+        <w:br/>
+      </w:r>
+      <w:r>
+        <w:rPr>
+          <w:lang w:val="en-US"/>
+        </w:rPr>
+        <w:t>Lingua::</w:t>
+      </w:r>
+      <w:proofErr w:type="spellStart"/>
+      <w:r>
+        <w:rPr>
+          <w:lang w:val="en-US"/>
+        </w:rPr>
+        <w:t>Interset</w:t>
+      </w:r>
+      <w:proofErr w:type="spellEnd"/>
+      <w:r>
+        <w:rPr>
+          <w:lang w:val="en-US"/>
+        </w:rPr>
+        <w:t>::</w:t>
+      </w:r>
+      <w:proofErr w:type="spellStart"/>
+      <w:r>
+        <w:rPr>
+          <w:lang w:val="en-US"/>
+        </w:rPr>
+        <w:t>Tagset</w:t>
+      </w:r>
+      <w:proofErr w:type="spellEnd"/>
+      <w:r>
+        <w:rPr>
+          <w:lang w:val="en-US"/>
+        </w:rPr>
+        <w:br/>
+      </w:r>
+      <w:r>
+        <w:rPr>
+          <w:lang w:val="en-US"/>
+        </w:rPr>
+        <w:t>Lingua::</w:t>
+      </w:r>
+      <w:proofErr w:type="spellStart"/>
+      <w:r>
+        <w:rPr>
+          <w:lang w:val="en-US"/>
+        </w:rPr>
+        <w:t>Interset</w:t>
+      </w:r>
+      <w:proofErr w:type="spellEnd"/>
+      <w:r>
+        <w:rPr>
+          <w:lang w:val="en-US"/>
+        </w:rPr>
+        <w:t>::CS::</w:t>
+      </w:r>
+      <w:proofErr w:type="spellStart"/>
+      <w:r>
+        <w:rPr>
+          <w:lang w:val="en-US"/>
+        </w:rPr>
+        <w:t>Pdt</w:t>
+      </w:r>
+      <w:proofErr w:type="spellEnd"/>
+      <w:r>
+        <w:rPr>
+          <w:lang w:val="en-US"/>
+        </w:rPr>
+        <w:br/>
+      </w:r>
+      <w:r>
+        <w:rPr>
+          <w:lang w:val="en-US"/>
+        </w:rPr>
+        <w:t>Lingua::</w:t>
+      </w:r>
+      <w:proofErr w:type="spellStart"/>
+      <w:r>
+        <w:rPr>
+          <w:lang w:val="en-US"/>
+        </w:rPr>
+        <w:t>Interset</w:t>
+      </w:r>
+      <w:proofErr w:type="spellEnd"/>
+      <w:r>
+        <w:rPr>
+          <w:lang w:val="en-US"/>
+        </w:rPr>
+        <w:t>::CS::</w:t>
+      </w:r>
+      <w:proofErr w:type="spellStart"/>
+      <w:r>
+        <w:rPr>
+          <w:lang w:val="en-US"/>
+        </w:rPr>
+        <w:t>Conll</w:t>
+      </w:r>
+      <w:proofErr w:type="spellEnd"/>
+    </w:p>
+    <w:p>
+      <w:r>
+        <w:rPr>
+          <w:lang w:val="en-US"/>
+        </w:rPr>
+        <w:t xml:space="preserve">… </w:t>
+      </w:r>
+      <w:proofErr w:type="gramStart"/>
+      <w:r>
+        <w:t>tohle</w:t>
+      </w:r>
+      <w:proofErr w:type="gramEnd"/>
+      <w:r>
+        <w:t xml:space="preserve"> všechno už budou implementace sad značek (driverů), které budou dědit od </w:t>
+      </w:r>
+      <w:proofErr w:type="spellStart"/>
+      <w:r>
+        <w:t>Interset</w:t>
+      </w:r>
+      <w:proofErr w:type="spellEnd"/>
+      <w:r>
+        <w:t>::</w:t>
+      </w:r>
+      <w:proofErr w:type="spellStart"/>
+      <w:r>
+        <w:t>Tagset</w:t>
+      </w:r>
+      <w:proofErr w:type="spellEnd"/>
+      <w:r>
+        <w:t xml:space="preserve">, případně i od sebe navzájem. První dvě třídy si zase více méně rozdělí to, co je teď v modulu </w:t>
+      </w:r>
+      <w:proofErr w:type="spellStart"/>
+      <w:r>
+        <w:t>tagset</w:t>
+      </w:r>
+      <w:proofErr w:type="spellEnd"/>
+      <w:r>
+        <w:t>::</w:t>
+      </w:r>
+      <w:proofErr w:type="spellStart"/>
+      <w:r>
+        <w:t>common</w:t>
+      </w:r>
+      <w:proofErr w:type="spellEnd"/>
+      <w:r>
+        <w:t xml:space="preserve">. A možná ještě bude pár dalších pomocných tříd, např. </w:t>
+      </w:r>
+      <w:proofErr w:type="spellStart"/>
+      <w:r>
+        <w:t>Interset</w:t>
+      </w:r>
+      <w:proofErr w:type="spellEnd"/>
+      <w:r>
+        <w:t>::</w:t>
+      </w:r>
+      <w:proofErr w:type="spellStart"/>
+      <w:r>
+        <w:t>Converter</w:t>
+      </w:r>
+      <w:proofErr w:type="spellEnd"/>
+      <w:r>
+        <w:t xml:space="preserve"> a </w:t>
+      </w:r>
+      <w:proofErr w:type="spellStart"/>
+      <w:r>
+        <w:t>Interset</w:t>
+      </w:r>
+      <w:proofErr w:type="spellEnd"/>
+      <w:r>
+        <w:t>::Trie.</w:t>
+      </w:r>
+    </w:p>
+    <w:p>
+      <w:r>
+        <w:t xml:space="preserve">Martin navrhoval, že by také třídy konkrétních sad značek mohly být </w:t>
+      </w:r>
+      <w:proofErr w:type="gramStart"/>
+      <w:r>
+        <w:t>pod ::</w:t>
+      </w:r>
+      <w:proofErr w:type="spellStart"/>
+      <w:r>
+        <w:t>Tagset</w:t>
+      </w:r>
+      <w:proofErr w:type="spellEnd"/>
+      <w:proofErr w:type="gramEnd"/>
+      <w:r>
+        <w:t>::. Technicky to není nezbytné a zpočátku se mi to zdálo jako zbytečné prodlužování názvu modulu, ale možná to nakonec není tak špatný nápad.</w:t>
+      </w:r>
+    </w:p>
+    <w:p>
+      <w:r>
+        <w:t>V úvahu ještě připadá, že i každý rys bude mít svou vlastní třídu. Potom zřejmě bude existovat společný předek Lingua::</w:t>
+      </w:r>
+      <w:proofErr w:type="spellStart"/>
+      <w:r>
+        <w:t>Interset</w:t>
+      </w:r>
+      <w:proofErr w:type="spellEnd"/>
+      <w:r>
+        <w:t>::</w:t>
+      </w:r>
+      <w:proofErr w:type="spellStart"/>
+      <w:r>
+        <w:t>Feature</w:t>
+      </w:r>
+      <w:proofErr w:type="spellEnd"/>
+      <w:r>
+        <w:t xml:space="preserve"> a název pro strukturu by se mohl rozdělit čtyřtečkou na Lingua::</w:t>
+      </w:r>
+      <w:proofErr w:type="spellStart"/>
+      <w:r>
+        <w:t>Interset</w:t>
+      </w:r>
+      <w:proofErr w:type="spellEnd"/>
+      <w:r>
+        <w:t>::</w:t>
+      </w:r>
+      <w:proofErr w:type="spellStart"/>
+      <w:r>
+        <w:t>Feature</w:t>
+      </w:r>
+      <w:proofErr w:type="spellEnd"/>
+      <w:r>
+        <w:t>::</w:t>
+      </w:r>
+      <w:proofErr w:type="spellStart"/>
+      <w:r>
+        <w:t>Structure</w:t>
+      </w:r>
+      <w:proofErr w:type="spellEnd"/>
+      <w:r>
+        <w:t>.</w:t>
+      </w:r>
       <w:bookmarkStart w:id="0" w:name="_GoBack"/>
       <w:bookmarkEnd w:id="0"/>
-    </w:p>
-    <w:p>
-      <w:r>
-        <w:t>Potřebujeme</w:t>
-      </w:r>
-      <w:r>
-        <w:t xml:space="preserve"> přinejmenším</w:t>
-      </w:r>
-      <w:r>
-        <w:t xml:space="preserve"> 2 třídy objektů: </w:t>
-      </w:r>
-      <w:proofErr w:type="spellStart"/>
-      <w:r>
-        <w:t>Tag</w:t>
-      </w:r>
-      <w:proofErr w:type="spellEnd"/>
-      <w:r>
-        <w:t xml:space="preserve"> a </w:t>
-      </w:r>
-      <w:proofErr w:type="spellStart"/>
-      <w:r>
-        <w:t>Tagset</w:t>
-      </w:r>
-      <w:proofErr w:type="spellEnd"/>
-      <w:r>
-        <w:t>.</w:t>
-      </w:r>
-      <w:r>
-        <w:t xml:space="preserve"> Předpokládaná struktura modulů:</w:t>
-      </w:r>
-    </w:p>
-    <w:p>
-      <w:pPr>
-        <w:rPr>
-          <w:lang w:val="en-US"/>
-        </w:rPr>
-      </w:pPr>
-      <w:proofErr w:type="spellStart"/>
-      <w:r>
-        <w:rPr>
-          <w:lang w:val="en-US"/>
-        </w:rPr>
-        <w:t>Interset</w:t>
-      </w:r>
-      <w:proofErr w:type="spellEnd"/>
-      <w:r>
-        <w:rPr>
-          <w:lang w:val="en-US"/>
-        </w:rPr>
-        <w:t>::Tag</w:t>
-      </w:r>
-      <w:r>
-        <w:rPr>
-          <w:lang w:val="en-US"/>
-        </w:rPr>
-        <w:br/>
-      </w:r>
-      <w:proofErr w:type="spellStart"/>
-      <w:r>
-        <w:rPr>
-          <w:lang w:val="en-US"/>
-        </w:rPr>
-        <w:t>Interset</w:t>
-      </w:r>
-      <w:proofErr w:type="spellEnd"/>
-      <w:r>
-        <w:rPr>
-          <w:lang w:val="en-US"/>
-        </w:rPr>
-        <w:t>::</w:t>
-      </w:r>
-      <w:proofErr w:type="spellStart"/>
-      <w:r>
-        <w:rPr>
-          <w:lang w:val="en-US"/>
-        </w:rPr>
-        <w:t>Tagset</w:t>
-      </w:r>
-      <w:proofErr w:type="spellEnd"/>
-      <w:r>
-        <w:rPr>
-          <w:lang w:val="en-US"/>
-        </w:rPr>
-        <w:br/>
-      </w:r>
-      <w:proofErr w:type="spellStart"/>
-      <w:r>
-        <w:rPr>
-          <w:lang w:val="en-US"/>
-        </w:rPr>
-        <w:t>Interset</w:t>
-      </w:r>
-      <w:proofErr w:type="spellEnd"/>
-      <w:r>
-        <w:rPr>
-          <w:lang w:val="en-US"/>
-        </w:rPr>
-        <w:t>:</w:t>
-      </w:r>
-      <w:proofErr w:type="gramStart"/>
-      <w:r>
-        <w:rPr>
-          <w:lang w:val="en-US"/>
-        </w:rPr>
-        <w:t>:CS</w:t>
-      </w:r>
-      <w:proofErr w:type="gramEnd"/>
-      <w:r>
-        <w:rPr>
-          <w:lang w:val="en-US"/>
-        </w:rPr>
-        <w:t>::</w:t>
-      </w:r>
-      <w:proofErr w:type="spellStart"/>
-      <w:r>
-        <w:rPr>
-          <w:lang w:val="en-US"/>
-        </w:rPr>
-        <w:t>Pdt</w:t>
-      </w:r>
-      <w:proofErr w:type="spellEnd"/>
-      <w:r>
-        <w:rPr>
-          <w:lang w:val="en-US"/>
-        </w:rPr>
-        <w:br/>
-      </w:r>
-      <w:proofErr w:type="spellStart"/>
-      <w:r>
-        <w:rPr>
-          <w:lang w:val="en-US"/>
-        </w:rPr>
-        <w:t>Interset</w:t>
-      </w:r>
-      <w:proofErr w:type="spellEnd"/>
-      <w:r>
-        <w:rPr>
-          <w:lang w:val="en-US"/>
-        </w:rPr>
-        <w:t>::CS::</w:t>
-      </w:r>
-      <w:proofErr w:type="spellStart"/>
-      <w:r>
-        <w:rPr>
-          <w:lang w:val="en-US"/>
-        </w:rPr>
-        <w:t>Conll</w:t>
-      </w:r>
-      <w:proofErr w:type="spellEnd"/>
-    </w:p>
-    <w:p>
-      <w:r>
-        <w:rPr>
-          <w:lang w:val="en-US"/>
-        </w:rPr>
-        <w:t xml:space="preserve">… </w:t>
-      </w:r>
-      <w:proofErr w:type="gramStart"/>
-      <w:r>
-        <w:t>tohle</w:t>
-      </w:r>
-      <w:proofErr w:type="gramEnd"/>
-      <w:r>
-        <w:t xml:space="preserve"> všechno už budou implementace sad značek (driverů), které budou dědit od </w:t>
-      </w:r>
-      <w:proofErr w:type="spellStart"/>
-      <w:r>
-        <w:t>Interset</w:t>
-      </w:r>
-      <w:proofErr w:type="spellEnd"/>
-      <w:r>
-        <w:t>::</w:t>
-      </w:r>
-      <w:proofErr w:type="spellStart"/>
-      <w:r>
-        <w:t>Tagset</w:t>
-      </w:r>
-      <w:proofErr w:type="spellEnd"/>
-      <w:r>
-        <w:t xml:space="preserve">, případně i od sebe navzájem. První dvě třídy si zase více méně rozdělí to, co je teď v modulu </w:t>
-      </w:r>
-      <w:proofErr w:type="spellStart"/>
-      <w:r>
-        <w:t>tagset</w:t>
-      </w:r>
-      <w:proofErr w:type="spellEnd"/>
-      <w:r>
-        <w:t>::</w:t>
-      </w:r>
-      <w:proofErr w:type="spellStart"/>
-      <w:r>
-        <w:t>common</w:t>
-      </w:r>
-      <w:proofErr w:type="spellEnd"/>
-      <w:r>
-        <w:t xml:space="preserve">. A možná ještě bude pár dalších pomocných tříd, např. </w:t>
-      </w:r>
-      <w:proofErr w:type="spellStart"/>
-      <w:r>
-        <w:t>Interset</w:t>
-      </w:r>
-      <w:proofErr w:type="spellEnd"/>
-      <w:r>
-        <w:t>::</w:t>
-      </w:r>
-      <w:proofErr w:type="spellStart"/>
-      <w:r>
-        <w:t>Converter</w:t>
-      </w:r>
-      <w:proofErr w:type="spellEnd"/>
-      <w:r>
-        <w:t xml:space="preserve"> a </w:t>
-      </w:r>
-      <w:proofErr w:type="spellStart"/>
-      <w:r>
-        <w:t>Interset</w:t>
-      </w:r>
-      <w:proofErr w:type="spellEnd"/>
-      <w:r>
-        <w:t>::Trie.</w:t>
-      </w:r>
-    </w:p>
-    <w:p>
-      <w:pPr>
-        <w:pStyle w:val="Nadpis2"/>
-      </w:pPr>
-      <w:r>
-        <w:t xml:space="preserve">Třída </w:t>
-      </w:r>
-      <w:proofErr w:type="spellStart"/>
-      <w:r>
-        <w:t>Tag</w:t>
-      </w:r>
-      <w:proofErr w:type="spellEnd"/>
-      <w:r>
-        <w:t xml:space="preserve"> (nebo třeba</w:t>
-      </w:r>
       <w:r>
         <w:t xml:space="preserve"> </w:t>
       </w:r>
-      <w:proofErr w:type="spellStart"/>
-      <w:r>
-        <w:t>FeatureStructure</w:t>
-      </w:r>
-      <w:proofErr w:type="spellEnd"/>
-      <w:r>
-        <w:t xml:space="preserve"> /</w:t>
-      </w:r>
-      <w:r>
-        <w:t xml:space="preserve"> </w:t>
-      </w:r>
-      <w:proofErr w:type="spellStart"/>
-      <w:r>
-        <w:t>MorfSyntSet</w:t>
-      </w:r>
-      <w:proofErr w:type="spellEnd"/>
-      <w:r>
-        <w:t xml:space="preserve"> / </w:t>
-      </w:r>
-      <w:proofErr w:type="spellStart"/>
-      <w:r>
-        <w:t>MorphSyntSet</w:t>
-      </w:r>
-      <w:proofErr w:type="spellEnd"/>
-      <w:r>
-        <w:t xml:space="preserve"> / </w:t>
-      </w:r>
-      <w:proofErr w:type="spellStart"/>
-      <w:r>
-        <w:t>MorSynSet</w:t>
-      </w:r>
-      <w:proofErr w:type="spellEnd"/>
-      <w:r>
-        <w:t>?)</w:t>
-      </w:r>
-    </w:p>
-    <w:p>
-      <w:r>
-        <w:t xml:space="preserve">Ad název třídy a potažmo modulu: </w:t>
-      </w:r>
-      <w:hyperlink r:id="rId7" w:history="1">
+      <w:r>
+        <w:t xml:space="preserve">Čímž bychom se s každou složkou názvu dostali pod 11 znaků. </w:t>
+      </w:r>
+      <w:hyperlink r:id="rId8" w:history="1">
         <w:r>
           <w:rPr>
             <w:rStyle w:val="Hypertextovodkaz"/>
@@ -408,10 +436,19 @@
         </w:r>
       </w:hyperlink>
       <w:r>
-        <w:t xml:space="preserve"> doporučuje, aby žádná složka názvu (oddělená čtyřtečkou) nepřesahovala 11 znaků. Kvůli omezením některých souborových systémů.</w:t>
-      </w:r>
-      <w:r>
-        <w:t xml:space="preserve"> Otázka je, jak moc je tohle v dnešní době ještě důležité, zvlášť když nepředpokládám, že by aplikace, které daný modul využívají, mohly vůbec běžet pod MS </w:t>
+        <w:t xml:space="preserve"> </w:t>
+      </w:r>
+      <w:r>
+        <w:t xml:space="preserve">to </w:t>
+      </w:r>
+      <w:r>
+        <w:t>doporučuje</w:t>
+      </w:r>
+      <w:r>
+        <w:t xml:space="preserve"> k</w:t>
+      </w:r>
+      <w:r>
+        <w:t xml:space="preserve">vůli omezením některých souborových systémů. Otázka je, jak moc je tohle v dnešní době ještě důležité, zvlášť když nepředpokládám, že by aplikace, které daný modul využívají, mohly vůbec běžet pod MS </w:t>
       </w:r>
       <w:proofErr w:type="spellStart"/>
       <w:r>
@@ -455,16 +492,40 @@
       </w:r>
     </w:p>
     <w:p>
-      <w:r>
-        <w:t xml:space="preserve">Objekt typu </w:t>
-      </w:r>
-      <w:proofErr w:type="spellStart"/>
-      <w:r>
-        <w:t>Tag</w:t>
-      </w:r>
-      <w:proofErr w:type="spellEnd"/>
-      <w:r>
-        <w:t xml:space="preserve"> je vlastně struktura rysů, nezávislá na konkrétní sadě značek nebo jazyku. Seznam rysů je pevně dán (pokud se změní, je to přísně vzato jiná verze </w:t>
+      <w:pPr>
+        <w:pStyle w:val="Nadpis2"/>
+      </w:pPr>
+      <w:r>
+        <w:t xml:space="preserve">Třída </w:t>
+      </w:r>
+      <w:proofErr w:type="spellStart"/>
+      <w:r>
+        <w:t>FeatureStructure</w:t>
+      </w:r>
+      <w:proofErr w:type="spellEnd"/>
+    </w:p>
+    <w:p>
+      <w:r>
+        <w:t xml:space="preserve">Objekt této třídy je </w:t>
+      </w:r>
+      <w:proofErr w:type="spellStart"/>
+      <w:r>
+        <w:t>feature</w:t>
+      </w:r>
+      <w:proofErr w:type="spellEnd"/>
+      <w:r>
+        <w:t xml:space="preserve"> </w:t>
+      </w:r>
+      <w:proofErr w:type="spellStart"/>
+      <w:r>
+        <w:t>structure</w:t>
+      </w:r>
+      <w:proofErr w:type="spellEnd"/>
+      <w:r>
+        <w:t>, česky</w:t>
+      </w:r>
+      <w:r>
+        <w:t xml:space="preserve"> struktura rysů, nezávislá na konkrétní sadě značek nebo jazyku. Seznam rysů je pevně dán (pokud se změní, je to přísně vzato jiná verze </w:t>
       </w:r>
       <w:proofErr w:type="spellStart"/>
       <w:r>
@@ -473,143 +534,6 @@
       <w:proofErr w:type="spellEnd"/>
       <w:r>
         <w:t>). Stejně tak seznam povolených hodnot pro každý rys.</w:t>
-      </w:r>
-    </w:p>
-    <w:p>
-      <w:r>
-        <w:rPr>
-          <w:b/>
-        </w:rPr>
-        <w:t>Terminologický problém:</w:t>
-      </w:r>
-      <w:r>
-        <w:t xml:space="preserve"> Doposud jsem tomuhle datovému typu říkal </w:t>
-      </w:r>
-      <w:proofErr w:type="spellStart"/>
-      <w:r>
-        <w:t>feature</w:t>
-      </w:r>
-      <w:proofErr w:type="spellEnd"/>
-      <w:r>
-        <w:t xml:space="preserve"> </w:t>
-      </w:r>
-      <w:proofErr w:type="spellStart"/>
-      <w:r>
-        <w:t>structure</w:t>
-      </w:r>
-      <w:proofErr w:type="spellEnd"/>
-      <w:r>
-        <w:t xml:space="preserve"> (typicky byl v proměnné </w:t>
-      </w:r>
-      <w:r>
-        <w:rPr>
-          <w:lang w:val="en-US"/>
-        </w:rPr>
-        <w:t>$</w:t>
-      </w:r>
-      <w:proofErr w:type="spellStart"/>
-      <w:r>
-        <w:rPr>
-          <w:lang w:val="en-US"/>
-        </w:rPr>
-        <w:t>fs</w:t>
-      </w:r>
-      <w:proofErr w:type="spellEnd"/>
-      <w:r>
-        <w:t>), zatímco „</w:t>
-      </w:r>
-      <w:proofErr w:type="spellStart"/>
-      <w:r>
-        <w:t>tag</w:t>
-      </w:r>
-      <w:proofErr w:type="spellEnd"/>
-      <w:r>
-        <w:t xml:space="preserve">“ vždy znamenal nějaký řetězec, tj. fyzický </w:t>
-      </w:r>
-      <w:proofErr w:type="spellStart"/>
-      <w:r>
-        <w:t>tag</w:t>
-      </w:r>
-      <w:proofErr w:type="spellEnd"/>
-      <w:r>
-        <w:t xml:space="preserve"> v nějakém </w:t>
-      </w:r>
-      <w:proofErr w:type="spellStart"/>
-      <w:r>
-        <w:t>tagsetu</w:t>
-      </w:r>
-      <w:proofErr w:type="spellEnd"/>
-      <w:r>
-        <w:t xml:space="preserve">. Nejsem si jist, jestli chci, aby se nová třída jmenovala </w:t>
-      </w:r>
-      <w:proofErr w:type="spellStart"/>
-      <w:r>
-        <w:t>Tag</w:t>
-      </w:r>
-      <w:proofErr w:type="spellEnd"/>
-      <w:r>
-        <w:t>, i když se mi líbí, že je to krátké (</w:t>
-      </w:r>
-      <w:proofErr w:type="spellStart"/>
-      <w:r>
-        <w:t>FeatureStructure</w:t>
-      </w:r>
-      <w:proofErr w:type="spellEnd"/>
-      <w:r>
-        <w:t xml:space="preserve"> by bylo dlouhé a FS by nic neříkalo). Pokud se tak ale bude jmenovat, potřebujeme nějaký pokud možno krátký a výstižný pojem pro </w:t>
-      </w:r>
-      <w:proofErr w:type="spellStart"/>
-      <w:r>
-        <w:t>tag</w:t>
-      </w:r>
-      <w:proofErr w:type="spellEnd"/>
-      <w:r>
-        <w:t xml:space="preserve">-řetězec vázaný na konkrétní </w:t>
-      </w:r>
-      <w:proofErr w:type="spellStart"/>
-      <w:r>
-        <w:t>tagset</w:t>
-      </w:r>
-      <w:proofErr w:type="spellEnd"/>
-      <w:r>
-        <w:t>.</w:t>
-      </w:r>
-      <w:r>
-        <w:t xml:space="preserve"> Zatím tomu tady říkám </w:t>
-      </w:r>
-      <w:r>
-        <w:rPr>
-          <w:i/>
-        </w:rPr>
-        <w:t xml:space="preserve">fyzický </w:t>
-      </w:r>
-      <w:proofErr w:type="spellStart"/>
-      <w:r>
-        <w:rPr>
-          <w:i/>
-        </w:rPr>
-        <w:t>tagset</w:t>
-      </w:r>
-      <w:proofErr w:type="spellEnd"/>
-      <w:r>
-        <w:t xml:space="preserve"> a </w:t>
-      </w:r>
-      <w:r>
-        <w:rPr>
-          <w:i/>
-        </w:rPr>
-        <w:t xml:space="preserve">fyzický </w:t>
-      </w:r>
-      <w:proofErr w:type="spellStart"/>
-      <w:r>
-        <w:rPr>
-          <w:i/>
-        </w:rPr>
-        <w:t>tag</w:t>
-      </w:r>
-      <w:proofErr w:type="spellEnd"/>
-      <w:r>
-        <w:t>.</w:t>
       </w:r>
     </w:p>
     <w:p>
@@ -622,7 +546,7 @@
       </w:pPr>
       <w:proofErr w:type="spellStart"/>
       <w:r>
-        <w:t>Tag</w:t>
+        <w:t>FeatureStructure</w:t>
       </w:r>
       <w:proofErr w:type="spellEnd"/>
       <w:r>
@@ -634,11 +558,11 @@
       </w:r>
       <w:proofErr w:type="spellEnd"/>
       <w:r>
-        <w:t xml:space="preserve">, které zatím existovalo spíše virtuálně a v dokumentaci (pokud pomineme výčtové funkce, které určovaly seznam povolených rysů a hodnot). Jeho </w:t>
+        <w:t xml:space="preserve">, které zatím existovalo spíše virtuálně a v dokumentaci (pokud pomineme výčtové funkce, které určovaly seznam povolených rysů a hodnot). Jeho základní schopnosti: nastavit hodnotu rysu (a zkontrolovat, že jde o známý rys </w:t>
       </w:r>
       <w:r>
         <w:lastRenderedPageBreak/>
-        <w:t xml:space="preserve">základní schopnosti: nastavit hodnotu rysu (a zkontrolovat, že jde o známý rys a hodnotu), říct hodnotu rysu, případně přímo odpovědět na </w:t>
+        <w:t xml:space="preserve">a hodnotu), říct hodnotu rysu, případně přímo odpovědět na </w:t>
       </w:r>
       <w:r>
         <w:t>booleovské</w:t>
@@ -668,7 +592,7 @@
       </w:r>
       <w:proofErr w:type="spellStart"/>
       <w:r>
-        <w:t>Tagu</w:t>
+        <w:t>FeatureStructure</w:t>
       </w:r>
       <w:proofErr w:type="spellEnd"/>
       <w:r>
@@ -704,11 +628,17 @@
       </w:r>
       <w:proofErr w:type="spellStart"/>
       <w:r>
-        <w:t>Tag</w:t>
-      </w:r>
-      <w:proofErr w:type="spellEnd"/>
-      <w:r>
-        <w:t xml:space="preserve"> měl taky statickou metodu, která ke každému rysu a hodnotě dokáže vypsat </w:t>
+        <w:t>FeatureStructure</w:t>
+      </w:r>
+      <w:proofErr w:type="spellEnd"/>
+      <w:r>
+        <w:t xml:space="preserve"> měl</w:t>
+      </w:r>
+      <w:r>
+        <w:t>a</w:t>
+      </w:r>
+      <w:r>
+        <w:t xml:space="preserve"> taky statickou metodu, která ke každému rysu a hodnotě dokáže vypsat </w:t>
       </w:r>
       <w:r>
         <w:t>vysvětlivky, nápovědu, příklady</w:t>
@@ -912,7 +842,7 @@
       </w:r>
       <w:proofErr w:type="spellStart"/>
       <w:r>
-        <w:t>Tag</w:t>
+        <w:t>FeatureStructure</w:t>
       </w:r>
       <w:proofErr w:type="spellEnd"/>
       <w:r>
@@ -1048,7 +978,7 @@
       </w:r>
       <w:proofErr w:type="spellStart"/>
       <w:r>
-        <w:t>Tag</w:t>
+        <w:t>FeatureStructure</w:t>
       </w:r>
       <w:proofErr w:type="spellEnd"/>
       <w:r>
@@ -1274,7 +1204,7 @@
       </w:r>
       <w:proofErr w:type="spellStart"/>
       <w:r>
-        <w:t>Tag</w:t>
+        <w:t>FeatureStructure</w:t>
       </w:r>
       <w:proofErr w:type="spellEnd"/>
       <w:r>
@@ -1294,7 +1224,7 @@
       </w:pPr>
       <w:proofErr w:type="spellStart"/>
       <w:r>
-        <w:t>Tag</w:t>
+        <w:t>FeatureStructure</w:t>
       </w:r>
       <w:proofErr w:type="spellEnd"/>
       <w:r>
@@ -1602,7 +1532,7 @@
       </w:pPr>
       <w:proofErr w:type="spellStart"/>
       <w:r>
-        <w:t>Tag</w:t>
+        <w:t>FeatureStructure</w:t>
       </w:r>
       <w:proofErr w:type="spellEnd"/>
       <w:r>
@@ -1610,7 +1540,7 @@
       </w:r>
       <w:proofErr w:type="spellStart"/>
       <w:r>
-        <w:t>Tag</w:t>
+        <w:t>FeatureStructure</w:t>
       </w:r>
       <w:proofErr w:type="spellEnd"/>
       <w:r>
@@ -1762,7 +1692,7 @@
       </w:r>
       <w:proofErr w:type="spellStart"/>
       <w:r>
-        <w:t>Tag</w:t>
+        <w:t>FeatureStructure</w:t>
       </w:r>
       <w:proofErr w:type="spellEnd"/>
     </w:p>
@@ -1784,7 +1714,7 @@
       </w:r>
       <w:proofErr w:type="spellStart"/>
       <w:r>
-        <w:t>Tag</w:t>
+        <w:t>FeatureStructure</w:t>
       </w:r>
       <w:proofErr w:type="spellEnd"/>
       <w:r>
@@ -1882,6 +1812,7 @@
         </w:numPr>
       </w:pPr>
       <w:r>
+        <w:lastRenderedPageBreak/>
         <w:t xml:space="preserve">Modelový příkaz: metoda </w:t>
       </w:r>
       <w:proofErr w:type="spellStart"/>
@@ -1902,7 +1833,7 @@
       </w:r>
       <w:proofErr w:type="spellStart"/>
       <w:r>
-        <w:t>Tag</w:t>
+        <w:t>FeatureStructure</w:t>
       </w:r>
       <w:proofErr w:type="spellEnd"/>
       <w:r>
@@ -1939,11 +1870,7 @@
       </w:r>
       <w:proofErr w:type="spellEnd"/>
       <w:r>
-        <w:t xml:space="preserve">, který chce abstrahovat od původní sady fyzických značek, jak jen </w:t>
-      </w:r>
-      <w:r>
-        <w:lastRenderedPageBreak/>
-        <w:t xml:space="preserve">to jde, je tohle v pořádku (resp. možná budeme chtít dotyčnou metodu pojmenovat malinko odlišně, třeba </w:t>
+        <w:t xml:space="preserve">, který chce abstrahovat od původní sady fyzických značek, jak jen to jde, je tohle v pořádku (resp. možná budeme chtít dotyčnou metodu pojmenovat malinko odlišně, třeba </w:t>
       </w:r>
       <w:proofErr w:type="spellStart"/>
       <w:r>
@@ -2078,7 +2005,7 @@
       </w:r>
       <w:proofErr w:type="spellStart"/>
       <w:r>
-        <w:t>Tag</w:t>
+        <w:t>FeatureStructure</w:t>
       </w:r>
       <w:proofErr w:type="spellEnd"/>
       <w:r>
@@ -2250,7 +2177,7 @@
       </w:r>
       <w:proofErr w:type="spellStart"/>
       <w:r>
-        <w:t>Tag</w:t>
+        <w:t>FeatureStructure</w:t>
       </w:r>
       <w:proofErr w:type="spellEnd"/>
       <w:r>
@@ -2300,7 +2227,11 @@
       </w:r>
       <w:proofErr w:type="spellEnd"/>
       <w:r>
-        <w:t xml:space="preserve"> vyrobit ze svého seznamu povolených značek strukturu, která popisuje povolené kombinace hodnot rysů. Je to něco jako trie na hodnotách rysů: z hodnot rysů 0 až i vyplývají omezení na hodnoty rysů i+1 až n. Z toho plyne, že pro tento účel existuje uspořádání rysů </w:t>
+        <w:t xml:space="preserve"> vyrobit ze svého seznamu povolených značek strukturu, která popisuje povolené kombinace hodnot rysů. Je to něco jako </w:t>
+      </w:r>
+      <w:r>
+        <w:lastRenderedPageBreak/>
+        <w:t xml:space="preserve">trie na hodnotách rysů: z hodnot rysů 0 až i vyplývají omezení na hodnoty rysů i+1 až n. Z toho plyne, že pro tento účel existuje uspořádání rysů </w:t>
       </w:r>
       <w:proofErr w:type="spellStart"/>
       <w:r>
@@ -2308,11 +2239,7 @@
       </w:r>
       <w:proofErr w:type="spellEnd"/>
       <w:r>
-        <w:t xml:space="preserve"> (ne nutně shodné s pořadím, ve kterém chceme rysy zobrazovat uživateli), které definuje jejich </w:t>
-      </w:r>
-      <w:r>
-        <w:lastRenderedPageBreak/>
-        <w:t xml:space="preserve">prioritu. </w:t>
+        <w:t xml:space="preserve"> (ne nutně shodné s pořadím, ve kterém chceme rysy zobrazovat uživateli), které definuje jejich prioritu. </w:t>
       </w:r>
       <w:proofErr w:type="spellStart"/>
       <w:r>
@@ -2324,7 +2251,7 @@
       </w:r>
       <w:proofErr w:type="spellStart"/>
       <w:r>
-        <w:t>Tagu</w:t>
+        <w:t>FeatureStructure</w:t>
       </w:r>
       <w:proofErr w:type="spellEnd"/>
       <w:r>
@@ -2424,7 +2351,10 @@
       </w:r>
       <w:proofErr w:type="spellEnd"/>
       <w:r>
-        <w:t xml:space="preserve">. Typická sada obsahuje řádově stovky, nanejvýš tisíce různých značek. A mělo by platit, že pro tutéž fyzickou značku nám </w:t>
+        <w:t>. Typická sada obsahuje řádově stovky, nanejvýš tisíce různých značek. A mělo by platit, že pro tutéž fyzickou značk</w:t>
+      </w:r>
+      <w:r>
+        <w:t xml:space="preserve">u nám </w:t>
       </w:r>
       <w:proofErr w:type="spellStart"/>
       <w:r>
@@ -2432,11 +2362,14 @@
       </w:r>
       <w:proofErr w:type="spellEnd"/>
       <w:r>
-        <w:t xml:space="preserve">() vrátí vždy stejný </w:t>
-      </w:r>
-      <w:proofErr w:type="spellStart"/>
-      <w:r>
-        <w:t>Tag</w:t>
+        <w:t>() vrátí vždy stejnou</w:t>
+      </w:r>
+      <w:r>
+        <w:t xml:space="preserve"> </w:t>
+      </w:r>
+      <w:proofErr w:type="spellStart"/>
+      <w:r>
+        <w:t>FeatureStructure</w:t>
       </w:r>
       <w:proofErr w:type="spellEnd"/>
       <w:r>
@@ -2448,7 +2381,10 @@
       </w:r>
       <w:proofErr w:type="spellEnd"/>
       <w:r>
-        <w:t xml:space="preserve"> si může pro každou dekódovanou značku </w:t>
+        <w:t xml:space="preserve"> si může pro každou dekódovanou zna</w:t>
+      </w:r>
+      <w:r>
+        <w:t xml:space="preserve">čku </w:t>
       </w:r>
       <w:proofErr w:type="spellStart"/>
       <w:r>
@@ -2456,11 +2392,14 @@
       </w:r>
       <w:proofErr w:type="spellEnd"/>
       <w:r>
-        <w:t xml:space="preserve"> odkaz na výsledný </w:t>
-      </w:r>
-      <w:proofErr w:type="spellStart"/>
-      <w:r>
-        <w:t>Tag</w:t>
+        <w:t xml:space="preserve"> odkaz na výslednou</w:t>
+      </w:r>
+      <w:r>
+        <w:t xml:space="preserve"> </w:t>
+      </w:r>
+      <w:proofErr w:type="spellStart"/>
+      <w:r>
+        <w:t>FeatureStructure</w:t>
       </w:r>
       <w:proofErr w:type="spellEnd"/>
       <w:r>
@@ -2826,7 +2765,7 @@
       </w:r>
       <w:proofErr w:type="spellStart"/>
       <w:r>
-        <w:t>Tagu</w:t>
+        <w:t>FeatureStructure</w:t>
       </w:r>
       <w:proofErr w:type="spellEnd"/>
       <w:r>
@@ -2899,6 +2838,7 @@
     </w:p>
     <w:p>
       <w:r>
+        <w:lastRenderedPageBreak/>
         <w:t xml:space="preserve">Kromě toho mám (hlavně pro ladící účely) obecnou funkci </w:t>
       </w:r>
       <w:proofErr w:type="spellStart"/>
@@ -4399,4 +4339,16 @@
   <a:objectDefaults/>
   <a:extraClrSchemeLst/>
 </a:theme>
+</file>
+
+<file path=customXml/item1.xml><?xml version="1.0" encoding="utf-8"?>
+<b:Sources xmlns:b="http://schemas.openxmlformats.org/officeDocument/2006/bibliography" xmlns="http://schemas.openxmlformats.org/officeDocument/2006/bibliography" SelectedStyle="\APA.XSL" StyleName="APA"/>
+</file>
+
+<file path=customXml/itemProps1.xml><?xml version="1.0" encoding="utf-8"?>
+<ds:datastoreItem xmlns:ds="http://schemas.openxmlformats.org/officeDocument/2006/customXml" ds:itemID="{29BA442F-65A5-4C56-9FB1-EC941349A41B}">
+  <ds:schemaRefs>
+    <ds:schemaRef ds:uri="http://schemas.openxmlformats.org/officeDocument/2006/bibliography"/>
+  </ds:schemaRefs>
+</ds:datastoreItem>
 </file>
</xml_diff>

<commit_message>
Some more ported code.
</commit_message>
<xml_diff>
--- a/doc/papers/Interset 2.docx
+++ b/doc/papers/Interset 2.docx
@@ -417,12 +417,7 @@
       </w:r>
       <w:proofErr w:type="spellEnd"/>
       <w:r>
-        <w:t>.</w:t>
-      </w:r>
-      <w:bookmarkStart w:id="0" w:name="_GoBack"/>
-      <w:bookmarkEnd w:id="0"/>
-      <w:r>
-        <w:t xml:space="preserve"> </w:t>
+        <w:t xml:space="preserve">. </w:t>
       </w:r>
       <w:r>
         <w:t xml:space="preserve">Čímž bychom se s každou složkou názvu dostali pod 11 znaků. </w:t>
@@ -436,19 +431,7 @@
         </w:r>
       </w:hyperlink>
       <w:r>
-        <w:t xml:space="preserve"> </w:t>
-      </w:r>
-      <w:r>
-        <w:t xml:space="preserve">to </w:t>
-      </w:r>
-      <w:r>
-        <w:t>doporučuje</w:t>
-      </w:r>
-      <w:r>
-        <w:t xml:space="preserve"> k</w:t>
-      </w:r>
-      <w:r>
-        <w:t xml:space="preserve">vůli omezením některých souborových systémů. Otázka je, jak moc je tohle v dnešní době ještě důležité, zvlášť když nepředpokládám, že by aplikace, které daný modul využívají, mohly vůbec běžet pod MS </w:t>
+        <w:t xml:space="preserve"> to doporučuje kvůli omezením některých souborových systémů. Otázka je, jak moc je tohle v dnešní době ještě důležité, zvlášť když nepředpokládám, že by aplikace, které daný modul využívají, mohly vůbec běžet pod MS </w:t>
       </w:r>
       <w:proofErr w:type="spellStart"/>
       <w:r>
@@ -2097,11 +2080,17 @@
         <w:t xml:space="preserve">Základní test: </w:t>
       </w:r>
       <w:r>
-        <w:t xml:space="preserve">Pro každou povolenou značku $x (je na seznamu vráceném metodou </w:t>
+        <w:t>Pro každou povolenou značku $x (je na s</w:t>
+      </w:r>
+      <w:r>
+        <w:t xml:space="preserve">eznamu vráceném metodou </w:t>
       </w:r>
       <w:proofErr w:type="gramStart"/>
       <w:r>
-        <w:t>list()), by</w:t>
+        <w:t>list())</w:t>
+      </w:r>
+      <w:r>
+        <w:t xml:space="preserve"> by</w:t>
       </w:r>
       <w:proofErr w:type="gramEnd"/>
       <w:r>
@@ -2131,6 +2120,40 @@
       <w:r>
         <w:t xml:space="preserve"> $x.</w:t>
       </w:r>
+    </w:p>
+    <w:p>
+      <w:pPr>
+        <w:pStyle w:val="Odstavecseseznamem"/>
+        <w:numPr>
+          <w:ilvl w:val="1"/>
+          <w:numId w:val="3"/>
+        </w:numPr>
+      </w:pPr>
+      <w:r>
+        <w:t xml:space="preserve">Pro každou povolenou značku </w:t>
+      </w:r>
+      <w:r>
+        <w:rPr>
+          <w:lang w:val="en-US"/>
+        </w:rPr>
+        <w:t>$x</w:t>
+      </w:r>
+      <w:r>
+        <w:t xml:space="preserve"> by mělo platit, že když po jejím dekódování vyprázdníme hodnotu rysu </w:t>
+      </w:r>
+      <w:proofErr w:type="spellStart"/>
+      <w:r>
+        <w:rPr>
+          <w:rFonts w:ascii="Courier New" w:hAnsi="Courier New" w:cs="Courier New"/>
+        </w:rPr>
+        <w:t>other</w:t>
+      </w:r>
+      <w:proofErr w:type="spellEnd"/>
+      <w:r>
+        <w:t xml:space="preserve"> a výsledek opět zakódujeme, dostaneme povolenou značku.</w:t>
+      </w:r>
+      <w:bookmarkStart w:id="0" w:name="_GoBack"/>
+      <w:bookmarkEnd w:id="0"/>
     </w:p>
     <w:p>
       <w:pPr>
@@ -2207,7 +2230,11 @@
         <w:t xml:space="preserve"> kódování se pokusí část informace zahodit, aby výsledek byl platná pražská značka (např. proto, aby nepadaly nástroje, které na novotvary nejsou připravené).</w:t>
       </w:r>
       <w:r>
-        <w:t xml:space="preserve"> V tomto případě to nejspíš proběhne tak, že jako první vezme informaci o slovním druhu, pak zjistí, že pražská citoslovce nemají pád ani další rysy, a zbytek hodnot tudíž zahodí. Striktnímu kódování se tedy budeme chtít raději vyhnout, jestliže víme, že náš seznam povolených značek má povážlivé mezery.</w:t>
+        <w:t xml:space="preserve"> V tomto případě to nejspíš proběhne tak, že jako první vezme informaci o slovním druhu, pak zjistí, že pražská citoslovce nemají pád ani další rysy, a zbytek hodnot tudíž zahodí. Striktnímu </w:t>
+      </w:r>
+      <w:r>
+        <w:lastRenderedPageBreak/>
+        <w:t>kódování se tedy budeme chtít raději vyhnout, jestliže víme, že náš seznam povolených značek má povážlivé mezery.</w:t>
       </w:r>
     </w:p>
     <w:p>
@@ -2227,11 +2254,7 @@
       </w:r>
       <w:proofErr w:type="spellEnd"/>
       <w:r>
-        <w:t xml:space="preserve"> vyrobit ze svého seznamu povolených značek strukturu, která popisuje povolené kombinace hodnot rysů. Je to něco jako </w:t>
-      </w:r>
-      <w:r>
-        <w:lastRenderedPageBreak/>
-        <w:t xml:space="preserve">trie na hodnotách rysů: z hodnot rysů 0 až i vyplývají omezení na hodnoty rysů i+1 až n. Z toho plyne, že pro tento účel existuje uspořádání rysů </w:t>
+        <w:t xml:space="preserve"> vyrobit ze svého seznamu povolených značek strukturu, která popisuje povolené kombinace hodnot rysů. Je to něco jako trie na hodnotách rysů: z hodnot rysů 0 až i vyplývají omezení na hodnoty rysů i+1 až n. Z toho plyne, že pro tento účel existuje uspořádání rysů </w:t>
       </w:r>
       <w:proofErr w:type="spellStart"/>
       <w:r>
@@ -2761,6 +2784,7 @@
     </w:p>
     <w:p>
       <w:r>
+        <w:lastRenderedPageBreak/>
         <w:t xml:space="preserve">Zatím nemám zcela jasno, ve kterém modulu by tyhle obecné funkce měly být a zda by to případně měly být metody nějaké třídy. Možná by to mohly být metody </w:t>
       </w:r>
       <w:proofErr w:type="spellStart"/>
@@ -2838,7 +2862,6 @@
     </w:p>
     <w:p>
       <w:r>
-        <w:lastRenderedPageBreak/>
         <w:t xml:space="preserve">Kromě toho mám (hlavně pro ladící účely) obecnou funkci </w:t>
       </w:r>
       <w:proofErr w:type="spellStart"/>
@@ -4346,7 +4369,7 @@
 </file>
 
 <file path=customXml/itemProps1.xml><?xml version="1.0" encoding="utf-8"?>
-<ds:datastoreItem xmlns:ds="http://schemas.openxmlformats.org/officeDocument/2006/customXml" ds:itemID="{29BA442F-65A5-4C56-9FB1-EC941349A41B}">
+<ds:datastoreItem xmlns:ds="http://schemas.openxmlformats.org/officeDocument/2006/customXml" ds:itemID="{031B8787-A092-4693-A120-5477D2C3F253}">
   <ds:schemaRefs>
     <ds:schemaRef ds:uri="http://schemas.openxmlformats.org/officeDocument/2006/bibliography"/>
   </ds:schemaRefs>

</xml_diff>